<commit_message>
Prospective datasets for project #1
</commit_message>
<xml_diff>
--- a/Project Notes - V1 - 8-5-20.docx
+++ b/Project Notes - V1 - 8-5-20.docx
@@ -81,8 +81,17 @@
           <w:rFonts w:ascii="Calibri" w:eastAsia="Times New Roman" w:hAnsi="Calibri" w:cs="Calibri"/>
           <w:color w:val="000000"/>
         </w:rPr>
-        <w:t>Maybe 5 skills - Python, SQL, VBA, Excel, etc</w:t>
-      </w:r>
+        <w:t xml:space="preserve">Maybe 5 skills - Python, SQL, VBA, Excel, </w:t>
+      </w:r>
+      <w:proofErr w:type="spellStart"/>
+      <w:r>
+        <w:rPr>
+          <w:rFonts w:ascii="Calibri" w:eastAsia="Times New Roman" w:hAnsi="Calibri" w:cs="Calibri"/>
+          <w:color w:val="000000"/>
+        </w:rPr>
+        <w:t>etc</w:t>
+      </w:r>
+      <w:proofErr w:type="spellEnd"/>
     </w:p>
     <w:p>
       <w:pPr>
@@ -781,7 +790,100 @@
         </w:rPr>
         <w:br/>
       </w:r>
-    </w:p>
+      <w:r>
+        <w:t>Job Posting Datasets:</w:t>
+      </w:r>
+    </w:p>
+    <w:p>
+      <w:hyperlink r:id="rId10" w:history="1">
+        <w:r>
+          <w:rPr>
+            <w:rStyle w:val="Hyperlink"/>
+          </w:rPr>
+          <w:t>https://www.kaggle.com/datasets?search=employment</w:t>
+        </w:r>
+      </w:hyperlink>
+    </w:p>
+    <w:p>
+      <w:hyperlink r:id="rId11" w:history="1">
+        <w:r>
+          <w:rPr>
+            <w:rStyle w:val="Hyperlink"/>
+          </w:rPr>
+          <w:t>https://www.kaggle.com/madhab/jobposts/data</w:t>
+        </w:r>
+      </w:hyperlink>
+    </w:p>
+    <w:p>
+      <w:hyperlink r:id="rId12" w:history="1">
+        <w:r>
+          <w:rPr>
+            <w:rStyle w:val="Hyperlink"/>
+          </w:rPr>
+          <w:t>https://www.kaggle.com/andrewmvd/data-analyst-jobs</w:t>
+        </w:r>
+      </w:hyperlink>
+      <w:r>
+        <w:t xml:space="preserve"> </w:t>
+      </w:r>
+    </w:p>
+    <w:p>
+      <w:hyperlink r:id="rId13" w:history="1">
+        <w:r>
+          <w:rPr>
+            <w:rStyle w:val="Hyperlink"/>
+          </w:rPr>
+          <w:t>https://www.kaggle.com/datasets?search=job+posting</w:t>
+        </w:r>
+      </w:hyperlink>
+    </w:p>
+    <w:p>
+      <w:hyperlink r:id="rId14" w:history="1">
+        <w:r>
+          <w:rPr>
+            <w:rStyle w:val="Hyperlink"/>
+          </w:rPr>
+          <w:t>https://cloud.google.com/bigquery/docs/reference/rest/v2/jobs/get</w:t>
+        </w:r>
+      </w:hyperlink>
+      <w:r>
+        <w:t xml:space="preserve"> </w:t>
+      </w:r>
+    </w:p>
+    <w:p>
+      <w:hyperlink r:id="rId15" w:history="1">
+        <w:r>
+          <w:rPr>
+            <w:rStyle w:val="Hyperlink"/>
+          </w:rPr>
+          <w:t>https://data.world/datasets/jobs</w:t>
+        </w:r>
+      </w:hyperlink>
+    </w:p>
+    <w:p>
+      <w:hyperlink r:id="rId16" w:history="1">
+        <w:r>
+          <w:rPr>
+            <w:rStyle w:val="Hyperlink"/>
+          </w:rPr>
+          <w:t>https://data.world/dataremixed/linkedin-top-10-skills-by-year</w:t>
+        </w:r>
+      </w:hyperlink>
+      <w:r>
+        <w:t xml:space="preserve"> </w:t>
+      </w:r>
+    </w:p>
+    <w:p>
+      <w:hyperlink r:id="rId17" w:history="1">
+        <w:r>
+          <w:rPr>
+            <w:rStyle w:val="Hyperlink"/>
+          </w:rPr>
+          <w:t>https://www.glassdoor.com/research/app/uploads/sites/2/2019/04/Methodology-Glassdoor-Job-Market-Report-2-2.pdf</w:t>
+        </w:r>
+      </w:hyperlink>
+    </w:p>
+    <w:p/>
     <w:sectPr>
       <w:pgSz w:w="12240" w:h="15840"/>
       <w:pgMar w:top="1440" w:right="1440" w:bottom="1440" w:left="1440" w:header="720" w:footer="720" w:gutter="0"/>
@@ -1461,6 +1563,7 @@
     <w:lsdException w:name="HTML Sample" w:semiHidden="1" w:unhideWhenUsed="1"/>
     <w:lsdException w:name="HTML Typewriter" w:semiHidden="1" w:unhideWhenUsed="1"/>
     <w:lsdException w:name="HTML Variable" w:semiHidden="1" w:unhideWhenUsed="1"/>
+    <w:lsdException w:name="Normal Table" w:semiHidden="1" w:unhideWhenUsed="1"/>
     <w:lsdException w:name="annotation subject" w:semiHidden="1" w:unhideWhenUsed="1"/>
     <w:lsdException w:name="No List" w:semiHidden="1" w:unhideWhenUsed="1"/>
     <w:lsdException w:name="Outline List 1" w:semiHidden="1" w:unhideWhenUsed="1"/>
@@ -1507,8 +1610,10 @@
     <w:lsdException w:name="Table Subtle 2" w:semiHidden="1" w:unhideWhenUsed="1"/>
     <w:lsdException w:name="Table Web 1" w:semiHidden="1" w:unhideWhenUsed="1"/>
     <w:lsdException w:name="Table Web 2" w:semiHidden="1" w:unhideWhenUsed="1"/>
+    <w:lsdException w:name="Table Web 3" w:semiHidden="1" w:unhideWhenUsed="1"/>
     <w:lsdException w:name="Balloon Text" w:semiHidden="1" w:unhideWhenUsed="1"/>
     <w:lsdException w:name="Table Grid" w:uiPriority="39"/>
+    <w:lsdException w:name="Table Theme" w:semiHidden="1" w:unhideWhenUsed="1"/>
     <w:lsdException w:name="Placeholder Text" w:semiHidden="1"/>
     <w:lsdException w:name="No Spacing" w:uiPriority="1" w:qFormat="1"/>
     <w:lsdException w:name="Light Shading" w:uiPriority="60"/>
@@ -1781,12 +1886,23 @@
     <w:name w:val="Hyperlink"/>
     <w:basedOn w:val="DefaultParagraphFont"/>
     <w:uiPriority w:val="99"/>
-    <w:semiHidden/>
     <w:unhideWhenUsed/>
     <w:rsid w:val="004E2AE3"/>
     <w:rPr>
       <w:color w:val="0000FF"/>
       <w:u w:val="single"/>
+    </w:rPr>
+  </w:style>
+  <w:style w:type="character" w:styleId="UnresolvedMention">
+    <w:name w:val="Unresolved Mention"/>
+    <w:basedOn w:val="DefaultParagraphFont"/>
+    <w:uiPriority w:val="99"/>
+    <w:semiHidden/>
+    <w:unhideWhenUsed/>
+    <w:rsid w:val="00913847"/>
+    <w:rPr>
+      <w:color w:val="605E5C"/>
+      <w:shd w:val="clear" w:color="auto" w:fill="E1DFDD"/>
     </w:rPr>
   </w:style>
 </w:styles>

</xml_diff>